<commit_message>
projektisuunnitelman korjattu versio lisatty
</commit_message>
<xml_diff>
--- a/eurheilu_projekti/projektisuunnitelma.docx
+++ b/eurheilu_projekti/projektisuunnitelma.docx
@@ -750,6 +750,48 @@
           </w:p>
         </w:tc>
       </w:tr>
+      <w:tr>
+        <w:tc>
+          <w:tcPr>
+            <w:tcW w:w="2254" w:type="dxa"/>
+          </w:tcPr>
+          <w:p>
+            <w:r>
+              <w:t>1.2</w:t>
+            </w:r>
+          </w:p>
+        </w:tc>
+        <w:tc>
+          <w:tcPr>
+            <w:tcW w:w="2254" w:type="dxa"/>
+          </w:tcPr>
+          <w:p>
+            <w:r>
+              <w:t>30.1.2019</w:t>
+            </w:r>
+          </w:p>
+        </w:tc>
+        <w:tc>
+          <w:tcPr>
+            <w:tcW w:w="2254" w:type="dxa"/>
+          </w:tcPr>
+          <w:p>
+            <w:r>
+              <w:t>Dokumenttiin tehtiin korjaukset</w:t>
+            </w:r>
+          </w:p>
+        </w:tc>
+        <w:tc>
+          <w:tcPr>
+            <w:tcW w:w="2254" w:type="dxa"/>
+          </w:tcPr>
+          <w:p>
+            <w:r>
+              <w:t>Kalle Vuoristo</w:t>
+            </w:r>
+          </w:p>
+        </w:tc>
+      </w:tr>
     </w:tbl>
     <w:p>
       <w:pPr>
@@ -922,8 +964,14 @@
         <w:p>
           <w:pPr>
             <w:pStyle w:val="TOCHeading"/>
+            <w:rPr>
+              <w:lang w:val="fi-FI"/>
+            </w:rPr>
           </w:pPr>
           <w:r>
+            <w:rPr>
+              <w:lang w:val="fi-FI"/>
+            </w:rPr>
             <w:t>Sisällysluettelo</w:t>
           </w:r>
         </w:p>
@@ -2982,6 +3030,7 @@
         </w:rPr>
       </w:pPr>
       <w:bookmarkStart w:id="0" w:name="_Toc536099960"/>
+      <w:proofErr w:type="spellStart"/>
       <w:r>
         <w:rPr>
           <w:lang w:val="en-US"/>
@@ -2990,6 +3039,7 @@
         <w:t>Taustaa</w:t>
       </w:r>
       <w:bookmarkEnd w:id="0"/>
+      <w:proofErr w:type="spellEnd"/>
     </w:p>
     <w:p>
       <w:pPr>
@@ -3007,7 +3057,21 @@
           <w:rStyle w:val="normaltextrun"/>
           <w:rFonts w:asciiTheme="minorHAnsi" w:hAnsiTheme="minorHAnsi" w:cstheme="minorHAnsi"/>
         </w:rPr>
-        <w:t>Opiskelijoille ollaan suunniteltu e-urheilu jaksoa yhdeksi opintojaksoksi. Opintojaksolle pääsee mukaan opiskelijat, jotka harjoittelevat tavoitteellisesti ja systemaattisesti kilpailutoimintaa varten ja osallistuvat kilpailuihin.</w:t>
+        <w:t>Opiskelijoille ollaan suunniteltu e-urheilu jaksoa yhdeksi opint</w:t>
+      </w:r>
+      <w:r>
+        <w:rPr>
+          <w:rStyle w:val="normaltextrun"/>
+          <w:rFonts w:asciiTheme="minorHAnsi" w:hAnsiTheme="minorHAnsi" w:cstheme="minorHAnsi"/>
+        </w:rPr>
+        <w:t xml:space="preserve">ojaksoksi. Opintojaksolle osallistuu </w:t>
+      </w:r>
+      <w:r>
+        <w:rPr>
+          <w:rStyle w:val="normaltextrun"/>
+          <w:rFonts w:asciiTheme="minorHAnsi" w:hAnsiTheme="minorHAnsi" w:cstheme="minorHAnsi"/>
+        </w:rPr>
+        <w:t>opiskelijat, jotka harjoittelevat tavoitteellisesti ja systemaattisesti kilpailutoimintaa varten ja osallistuvat kilpailuihin.</w:t>
       </w:r>
     </w:p>
     <w:p>
@@ -3049,6 +3113,7 @@
         </w:rPr>
         <w:t>Alustavan suunnitelman mukaan kurssiin kuuluu työhyvinvoinnin ylläpitoa (riittävä määrä unta, terveellinen ja monipuolinen ruokavalio, liikunta), itsensä markkinointia muun muassa videoiden ja live </w:t>
       </w:r>
+      <w:proofErr w:type="spellStart"/>
       <w:r>
         <w:rPr>
           <w:rStyle w:val="spellingerror"/>
@@ -3056,12 +3121,45 @@
         </w:rPr>
         <w:t>streamien</w:t>
       </w:r>
+      <w:proofErr w:type="spellEnd"/>
       <w:r>
         <w:rPr>
           <w:rStyle w:val="normaltextrun"/>
           <w:rFonts w:asciiTheme="minorHAnsi" w:hAnsiTheme="minorHAnsi" w:cstheme="minorHAnsi"/>
         </w:rPr>
-        <w:t> avulla ja pelistrategioiden opiskelua. Jotta opiskelijoiden harjoittelusta ja elämänhallinnasta tulisi kontrolloitua, asioita tulee seurata oppimis- ja harjoituspäiväkirjalla. Oppimis- ja harjoituspäiväkirja ovat myös opintojakson suoritusvaatimukset.</w:t>
+        <w:t xml:space="preserve"> avulla ja pelistrategioiden opiskelua. Jotta opiskelijoiden harjoittelusta ja elämänhallinnasta tulisi kontrolloitua, asioita tulee seurata </w:t>
+      </w:r>
+      <w:proofErr w:type="spellStart"/>
+      <w:r>
+        <w:rPr>
+          <w:rStyle w:val="normaltextrun"/>
+          <w:rFonts w:asciiTheme="minorHAnsi" w:hAnsiTheme="minorHAnsi" w:cstheme="minorHAnsi"/>
+        </w:rPr>
+        <w:t>oppimis</w:t>
+      </w:r>
+      <w:proofErr w:type="spellEnd"/>
+      <w:r>
+        <w:rPr>
+          <w:rStyle w:val="normaltextrun"/>
+          <w:rFonts w:asciiTheme="minorHAnsi" w:hAnsiTheme="minorHAnsi" w:cstheme="minorHAnsi"/>
+        </w:rPr>
+        <w:t>- ja harjoituspäiväkirjalla. </w:t>
+      </w:r>
+      <w:proofErr w:type="spellStart"/>
+      <w:r>
+        <w:rPr>
+          <w:rStyle w:val="normaltextrun"/>
+          <w:rFonts w:asciiTheme="minorHAnsi" w:hAnsiTheme="minorHAnsi" w:cstheme="minorHAnsi"/>
+        </w:rPr>
+        <w:t>Oppimis</w:t>
+      </w:r>
+      <w:proofErr w:type="spellEnd"/>
+      <w:r>
+        <w:rPr>
+          <w:rStyle w:val="normaltextrun"/>
+          <w:rFonts w:asciiTheme="minorHAnsi" w:hAnsiTheme="minorHAnsi" w:cstheme="minorHAnsi"/>
+        </w:rPr>
+        <w:t>- ja harjoituspäiväkirja ovat myös opintojakson suoritusvaatimukset.</w:t>
       </w:r>
     </w:p>
     <w:p>
@@ -3076,6 +3174,7 @@
         </w:rPr>
       </w:pPr>
       <w:bookmarkStart w:id="1" w:name="_Toc536099961"/>
+      <w:proofErr w:type="spellStart"/>
       <w:r>
         <w:rPr>
           <w:lang w:val="en-US"/>
@@ -3083,6 +3182,7 @@
         <w:t>Tehtävä</w:t>
       </w:r>
       <w:bookmarkEnd w:id="1"/>
+      <w:proofErr w:type="spellEnd"/>
     </w:p>
     <w:p>
       <w:pPr>
@@ -3104,6 +3204,7 @@
         </w:rPr>
       </w:pPr>
       <w:bookmarkStart w:id="2" w:name="_Toc536099962"/>
+      <w:proofErr w:type="spellStart"/>
       <w:r>
         <w:rPr>
           <w:lang w:val="en-US"/>
@@ -3111,6 +3212,7 @@
         <w:t>Tulostavoitteet</w:t>
       </w:r>
       <w:bookmarkEnd w:id="2"/>
+      <w:proofErr w:type="spellEnd"/>
     </w:p>
     <w:p>
       <w:pPr>
@@ -3144,6 +3246,7 @@
         </w:rPr>
       </w:pPr>
       <w:bookmarkStart w:id="3" w:name="_Toc536099963"/>
+      <w:proofErr w:type="spellStart"/>
       <w:r>
         <w:rPr>
           <w:lang w:val="en-US"/>
@@ -3157,6 +3260,7 @@
         <w:t>set</w:t>
       </w:r>
       <w:bookmarkEnd w:id="3"/>
+      <w:proofErr w:type="spellEnd"/>
     </w:p>
     <w:p>
       <w:pPr>
@@ -3178,6 +3282,7 @@
         </w:rPr>
       </w:pPr>
       <w:bookmarkStart w:id="4" w:name="_Toc536099964"/>
+      <w:proofErr w:type="spellStart"/>
       <w:r>
         <w:rPr>
           <w:lang w:val="en-US"/>
@@ -3185,6 +3290,7 @@
         <w:t>Ympäristö</w:t>
       </w:r>
       <w:bookmarkEnd w:id="4"/>
+      <w:proofErr w:type="spellEnd"/>
     </w:p>
     <w:p>
       <w:pPr>
@@ -3200,7 +3306,7 @@
         </w:rPr>
       </w:pPr>
       <w:r>
-        <w:object w:dxaOrig="11221" w:dyaOrig="5296" w14:anchorId="6E3AE728">
+        <w:object w:dxaOrig="11221" w:dyaOrig="5296" w14:anchorId="6E8FB470">
           <v:shapetype id="_x0000_t75" coordsize="21600,21600" o:spt="75" o:preferrelative="t" path="m@4@5l@4@11@9@11@9@5xe" filled="f" stroked="f">
             <v:stroke joinstyle="miter"/>
             <v:formulas>
@@ -3220,10 +3326,10 @@
             <v:path o:extrusionok="f" gradientshapeok="t" o:connecttype="rect"/>
             <o:lock v:ext="edit" aspectratio="t"/>
           </v:shapetype>
-          <v:shape id="_x0000_i1033" type="#_x0000_t75" style="width:385.15pt;height:181.35pt" o:ole="">
+          <v:shape id="_x0000_i1029" type="#_x0000_t75" style="width:404.25pt;height:191.25pt" o:ole="">
             <v:imagedata r:id="rId11" o:title=""/>
           </v:shape>
-          <o:OLEObject Type="Embed" ProgID="Visio.Drawing.15" ShapeID="_x0000_i1033" DrawAspect="Content" ObjectID="_1609843043" r:id="rId12"/>
+          <o:OLEObject Type="Embed" ProgID="Visio.Drawing.15" ShapeID="_x0000_i1029" DrawAspect="Content" ObjectID="_1610360958" r:id="rId12"/>
         </w:object>
       </w:r>
     </w:p>
@@ -3253,7 +3359,15 @@
         <w:t>Tuotantoympäristön käyttöjärjestelmänä on Windows 10. Dokumentteihin käytetään MSOffice-pakettia.</w:t>
       </w:r>
       <w:r>
-        <w:t xml:space="preserve"> Koodaamiseen käytetään Notepad++</w:t>
+        <w:t xml:space="preserve"> Koodaamiseen käytetään </w:t>
+      </w:r>
+      <w:proofErr w:type="spellStart"/>
+      <w:r>
+        <w:t>Notepad</w:t>
+      </w:r>
+      <w:proofErr w:type="spellEnd"/>
+      <w:r>
+        <w:t>++</w:t>
       </w:r>
       <w:r>
         <w:t>.</w:t>
@@ -3284,7 +3398,7 @@
         <w:t>i</w:t>
       </w:r>
       <w:r>
-        <w:t>n. Tarkkoja aikatauluja ei ole kaikissa vaiheissa.</w:t>
+        <w:t>n.</w:t>
       </w:r>
     </w:p>
     <w:p>
@@ -3292,19 +3406,7 @@
         <w:ind w:left="360"/>
       </w:pPr>
       <w:r>
-        <w:t>Projektin aloitus</w:t>
-      </w:r>
-      <w:r>
-        <w:tab/>
-      </w:r>
-      <w:r>
-        <w:tab/>
-      </w:r>
-      <w:r>
-        <w:tab/>
-      </w:r>
-      <w:r>
-        <w:t>9.1.2019</w:t>
+        <w:t>Toiminnallisen määrittelyn aloitus</w:t>
       </w:r>
     </w:p>
     <w:p>
@@ -3312,86 +3414,24 @@
         <w:ind w:left="360"/>
       </w:pPr>
       <w:r>
-        <w:t>Esitutkimuksen aloitus</w:t>
-      </w:r>
-      <w:r>
-        <w:tab/>
-      </w:r>
-      <w:r>
-        <w:tab/>
-      </w:r>
-      <w:r>
-        <w:tab/>
-      </w:r>
-      <w:r>
-        <w:t>9.1.2019</w:t>
+        <w:t>Projektin päätös</w:t>
       </w:r>
     </w:p>
     <w:p>
       <w:pPr>
         <w:ind w:left="360"/>
       </w:pPr>
-      <w:r>
-        <w:t>Esitutkimuksen ohjauspiste</w:t>
-      </w:r>
-      <w:r>
-        <w:tab/>
-      </w:r>
-      <w:r>
-        <w:tab/>
-      </w:r>
-      <w:r>
-        <w:t>23.1.2019</w:t>
-      </w:r>
     </w:p>
     <w:p>
       <w:pPr>
         <w:ind w:left="360"/>
       </w:pPr>
       <w:r>
-        <w:t>Projektisuunnitelman aloitus</w:t>
-      </w:r>
-      <w:r>
-        <w:tab/>
-      </w:r>
-      <w:r>
-        <w:tab/>
-      </w:r>
-      <w:r>
-        <w:t>23.1.2019</w:t>
-      </w:r>
-    </w:p>
-    <w:p>
-      <w:pPr>
-        <w:ind w:left="360"/>
-      </w:pPr>
-      <w:r>
-        <w:t>Toiminnallisen määrittelyn aloitus</w:t>
-      </w:r>
-    </w:p>
-    <w:p>
-      <w:pPr>
-        <w:ind w:left="360"/>
-      </w:pPr>
-      <w:r>
-        <w:t>Projektin päätös</w:t>
-      </w:r>
-    </w:p>
-    <w:p>
-      <w:pPr>
-        <w:ind w:left="360"/>
-      </w:pPr>
-    </w:p>
-    <w:p>
-      <w:pPr>
-        <w:ind w:left="360"/>
-      </w:pPr>
-      <w:r>
-        <w:object w:dxaOrig="6676" w:dyaOrig="6106" w14:anchorId="295BEF58">
-          <v:shape id="_x0000_i1041" type="#_x0000_t75" style="width:333.5pt;height:305pt" o:ole="">
+        <w:object w:dxaOrig="6676" w:dyaOrig="6106" w14:anchorId="7DAD6715">
+          <v:shape id="_x0000_i1033" type="#_x0000_t75" style="width:368.25pt;height:336.75pt" o:ole="">
             <v:imagedata r:id="rId13" o:title=""/>
           </v:shape>
-          <o:OLEObject Type="Embed" ProgID="Visio.Drawing.15" ShapeID="_x0000_i1041" DrawAspect="Content" ObjectID="_1609843044" r:id="rId14"/>
+          <o:OLEObject Type="Embed" ProgID="Visio.Drawing.15" ShapeID="_x0000_i1033" DrawAspect="Content" ObjectID="_1610360959" r:id="rId14"/>
         </w:object>
       </w:r>
     </w:p>
@@ -3443,15 +3483,16 @@
       <w:pPr>
         <w:ind w:left="360"/>
       </w:pPr>
+      <w:bookmarkStart w:id="9" w:name="_GoBack"/>
       <w:r>
         <w:rPr>
           <w:noProof/>
           <w:lang w:eastAsia="fi-FI"/>
         </w:rPr>
         <w:drawing>
-          <wp:inline distT="0" distB="0" distL="0" distR="0" wp14:anchorId="5CCBC4B2" wp14:editId="621BF8F6">
-            <wp:extent cx="4675517" cy="2097922"/>
-            <wp:effectExtent l="0" t="0" r="0" b="0"/>
+          <wp:inline distT="0" distB="0" distL="0" distR="0" wp14:anchorId="1E1A90BE" wp14:editId="6317FF00">
+            <wp:extent cx="5731510" cy="1860550"/>
+            <wp:effectExtent l="0" t="0" r="2540" b="6350"/>
             <wp:docPr id="1" name="Picture 1"/>
             <wp:cNvGraphicFramePr>
               <a:graphicFrameLocks xmlns:a="http://schemas.openxmlformats.org/drawingml/2006/main" noChangeAspect="1"/>
@@ -3472,7 +3513,7 @@
                   <pic:spPr>
                     <a:xfrm>
                       <a:off x="0" y="0"/>
-                      <a:ext cx="4682842" cy="2101209"/>
+                      <a:ext cx="5731510" cy="1860550"/>
                     </a:xfrm>
                     <a:prstGeom prst="rect">
                       <a:avLst/>
@@ -3484,6 +3525,7 @@
           </wp:inline>
         </w:drawing>
       </w:r>
+      <w:bookmarkEnd w:id="9"/>
     </w:p>
     <w:p>
       <w:pPr>
@@ -3493,14 +3535,14 @@
           <w:numId w:val="1"/>
         </w:numPr>
       </w:pPr>
-      <w:bookmarkStart w:id="9" w:name="_Toc536099969"/>
+      <w:bookmarkStart w:id="10" w:name="_Toc536099969"/>
       <w:r>
         <w:t>Henkilöres</w:t>
       </w:r>
       <w:r>
         <w:t>urssit ja projektin organisaatio</w:t>
       </w:r>
-      <w:bookmarkEnd w:id="9"/>
+      <w:bookmarkEnd w:id="10"/>
     </w:p>
     <w:p/>
     <w:p>
@@ -3509,10 +3551,10 @@
       </w:pPr>
       <w:r>
         <w:object w:dxaOrig="2775" w:dyaOrig="4095" w14:anchorId="5A846F0F">
-          <v:shape id="_x0000_i1048" type="#_x0000_t75" style="width:138.55pt;height:204.45pt" o:ole="">
+          <v:shape id="_x0000_i1027" type="#_x0000_t75" style="width:138.75pt;height:204.75pt" o:ole="">
             <v:imagedata r:id="rId16" o:title=""/>
           </v:shape>
-          <o:OLEObject Type="Embed" ProgID="Visio.Drawing.15" ShapeID="_x0000_i1048" DrawAspect="Content" ObjectID="_1609843045" r:id="rId17"/>
+          <o:OLEObject Type="Embed" ProgID="Visio.Drawing.15" ShapeID="_x0000_i1027" DrawAspect="Content" ObjectID="_1610360960" r:id="rId17"/>
         </w:object>
       </w:r>
     </w:p>
@@ -3524,11 +3566,11 @@
           <w:numId w:val="1"/>
         </w:numPr>
       </w:pPr>
-      <w:bookmarkStart w:id="10" w:name="_Toc536099970"/>
+      <w:bookmarkStart w:id="11" w:name="_Toc536099970"/>
       <w:r>
         <w:t>Työmenetelmät, kuvaaminen ja tiedottaminen</w:t>
       </w:r>
-      <w:bookmarkEnd w:id="10"/>
+      <w:bookmarkEnd w:id="11"/>
     </w:p>
     <w:p>
       <w:pPr>
@@ -3538,11 +3580,11 @@
           <w:numId w:val="1"/>
         </w:numPr>
       </w:pPr>
-      <w:bookmarkStart w:id="11" w:name="_Toc536099971"/>
+      <w:bookmarkStart w:id="12" w:name="_Toc536099971"/>
       <w:r>
         <w:t>Dokumentit</w:t>
       </w:r>
-      <w:bookmarkEnd w:id="11"/>
+      <w:bookmarkEnd w:id="12"/>
     </w:p>
     <w:p>
       <w:pPr>
@@ -3567,7 +3609,7 @@
         </w:numPr>
       </w:pPr>
       <w:r>
-        <w:t>Esitutkimus</w:t>
+        <w:t>Toiminnallinen määrittely</w:t>
       </w:r>
     </w:p>
     <w:p>
@@ -3579,7 +3621,7 @@
         </w:numPr>
       </w:pPr>
       <w:r>
-        <w:t>Projektisuunnitelma</w:t>
+        <w:t>Edistymisraportti</w:t>
       </w:r>
     </w:p>
     <w:p>
@@ -3591,30 +3633,6 @@
         </w:numPr>
       </w:pPr>
       <w:r>
-        <w:t>Toiminnallinen määrittely</w:t>
-      </w:r>
-    </w:p>
-    <w:p>
-      <w:pPr>
-        <w:pStyle w:val="ListParagraph"/>
-        <w:numPr>
-          <w:ilvl w:val="0"/>
-          <w:numId w:val="3"/>
-        </w:numPr>
-      </w:pPr>
-      <w:r>
-        <w:t>Edistymisraportti</w:t>
-      </w:r>
-    </w:p>
-    <w:p>
-      <w:pPr>
-        <w:pStyle w:val="ListParagraph"/>
-        <w:numPr>
-          <w:ilvl w:val="0"/>
-          <w:numId w:val="3"/>
-        </w:numPr>
-      </w:pPr>
-      <w:r>
         <w:t>Jokaisesta palaverista palaverimuistio</w:t>
       </w:r>
     </w:p>
@@ -3626,18 +3644,26 @@
           <w:numId w:val="1"/>
         </w:numPr>
       </w:pPr>
-      <w:bookmarkStart w:id="12" w:name="_Toc536099972"/>
+      <w:bookmarkStart w:id="13" w:name="_Toc536099972"/>
       <w:r>
         <w:t>Tallennukset</w:t>
       </w:r>
-      <w:bookmarkEnd w:id="12"/>
+      <w:bookmarkEnd w:id="13"/>
     </w:p>
     <w:p>
       <w:pPr>
         <w:ind w:left="360"/>
       </w:pPr>
       <w:r>
-        <w:t>Dokumentit tallennetaan ja samalla palautetaan Githubiin.</w:t>
+        <w:t xml:space="preserve">Dokumentit tallennetaan ja samalla palautetaan </w:t>
+      </w:r>
+      <w:proofErr w:type="spellStart"/>
+      <w:r>
+        <w:t>Githubiin</w:t>
+      </w:r>
+      <w:proofErr w:type="spellEnd"/>
+      <w:r>
+        <w:t>.</w:t>
       </w:r>
     </w:p>
     <w:p>
@@ -3648,12 +3674,11 @@
           <w:numId w:val="1"/>
         </w:numPr>
       </w:pPr>
-      <w:bookmarkStart w:id="13" w:name="_Toc536099973"/>
-      <w:r>
-        <w:lastRenderedPageBreak/>
+      <w:bookmarkStart w:id="14" w:name="_Toc536099973"/>
+      <w:r>
         <w:t>Kokoontumiset</w:t>
       </w:r>
-      <w:bookmarkEnd w:id="13"/>
+      <w:bookmarkEnd w:id="14"/>
     </w:p>
     <w:p>
       <w:pPr>
@@ -3677,11 +3702,12 @@
           <w:numId w:val="1"/>
         </w:numPr>
       </w:pPr>
-      <w:bookmarkStart w:id="14" w:name="_Toc536099974"/>
-      <w:r>
+      <w:bookmarkStart w:id="15" w:name="_Toc536099974"/>
+      <w:r>
+        <w:lastRenderedPageBreak/>
         <w:t>Tiedottaminen</w:t>
       </w:r>
-      <w:bookmarkEnd w:id="14"/>
+      <w:bookmarkEnd w:id="15"/>
     </w:p>
     <w:p>
       <w:pPr>
@@ -3699,11 +3725,11 @@
           <w:numId w:val="1"/>
         </w:numPr>
       </w:pPr>
-      <w:bookmarkStart w:id="15" w:name="_Toc536099975"/>
+      <w:bookmarkStart w:id="16" w:name="_Toc536099975"/>
       <w:r>
         <w:t>Riskit ja keskeyttämiskriteerit</w:t>
       </w:r>
-      <w:bookmarkEnd w:id="15"/>
+      <w:bookmarkEnd w:id="16"/>
     </w:p>
     <w:p>
       <w:pPr>
@@ -3713,11 +3739,11 @@
           <w:numId w:val="1"/>
         </w:numPr>
       </w:pPr>
-      <w:bookmarkStart w:id="16" w:name="_Toc536099976"/>
+      <w:bookmarkStart w:id="17" w:name="_Toc536099976"/>
       <w:r>
         <w:t>Henkilöstöön liittyvät riskit</w:t>
       </w:r>
-      <w:bookmarkEnd w:id="16"/>
+      <w:bookmarkEnd w:id="17"/>
     </w:p>
     <w:tbl>
       <w:tblPr>
@@ -3975,275 +4001,9 @@
           <w:numId w:val="1"/>
         </w:numPr>
       </w:pPr>
-      <w:bookmarkStart w:id="17" w:name="_Toc536099977"/>
+      <w:bookmarkStart w:id="18" w:name="_Toc536099977"/>
       <w:r>
         <w:t>Laitteisiin liittyvät riskit</w:t>
-      </w:r>
-      <w:bookmarkEnd w:id="17"/>
-    </w:p>
-    <w:tbl>
-      <w:tblPr>
-        <w:tblStyle w:val="TableGrid"/>
-        <w:tblW w:w="9558" w:type="dxa"/>
-        <w:tblInd w:w="360" w:type="dxa"/>
-        <w:tblLayout w:type="fixed"/>
-        <w:tblLook w:val="04A0" w:firstRow="1" w:lastRow="0" w:firstColumn="1" w:lastColumn="0" w:noHBand="0" w:noVBand="1"/>
-      </w:tblPr>
-      <w:tblGrid>
-        <w:gridCol w:w="1375"/>
-        <w:gridCol w:w="812"/>
-        <w:gridCol w:w="850"/>
-        <w:gridCol w:w="1560"/>
-        <w:gridCol w:w="2268"/>
-        <w:gridCol w:w="2693"/>
-      </w:tblGrid>
-      <w:tr>
-        <w:tc>
-          <w:tcPr>
-            <w:tcW w:w="1375" w:type="dxa"/>
-          </w:tcPr>
-          <w:p>
-            <w:pPr>
-              <w:rPr>
-                <w:b/>
-              </w:rPr>
-            </w:pPr>
-            <w:r>
-              <w:rPr>
-                <w:b/>
-              </w:rPr>
-              <w:t>Riski</w:t>
-            </w:r>
-          </w:p>
-        </w:tc>
-        <w:tc>
-          <w:tcPr>
-            <w:tcW w:w="812" w:type="dxa"/>
-          </w:tcPr>
-          <w:p>
-            <w:pPr>
-              <w:rPr>
-                <w:b/>
-              </w:rPr>
-            </w:pPr>
-            <w:r>
-              <w:rPr>
-                <w:b/>
-              </w:rPr>
-              <w:t>Vakavuus</w:t>
-            </w:r>
-          </w:p>
-        </w:tc>
-        <w:tc>
-          <w:tcPr>
-            <w:tcW w:w="850" w:type="dxa"/>
-          </w:tcPr>
-          <w:p>
-            <w:pPr>
-              <w:rPr>
-                <w:b/>
-              </w:rPr>
-            </w:pPr>
-            <w:r>
-              <w:rPr>
-                <w:b/>
-              </w:rPr>
-              <w:t>Todennäköisyys</w:t>
-            </w:r>
-          </w:p>
-        </w:tc>
-        <w:tc>
-          <w:tcPr>
-            <w:tcW w:w="1560" w:type="dxa"/>
-          </w:tcPr>
-          <w:p>
-            <w:pPr>
-              <w:rPr>
-                <w:b/>
-              </w:rPr>
-            </w:pPr>
-            <w:r>
-              <w:rPr>
-                <w:b/>
-              </w:rPr>
-              <w:t>Ensioire</w:t>
-            </w:r>
-          </w:p>
-        </w:tc>
-        <w:tc>
-          <w:tcPr>
-            <w:tcW w:w="2268" w:type="dxa"/>
-          </w:tcPr>
-          <w:p>
-            <w:pPr>
-              <w:rPr>
-                <w:b/>
-              </w:rPr>
-            </w:pPr>
-            <w:r>
-              <w:rPr>
-                <w:b/>
-              </w:rPr>
-              <w:t>Miten välttää</w:t>
-            </w:r>
-          </w:p>
-        </w:tc>
-        <w:tc>
-          <w:tcPr>
-            <w:tcW w:w="2693" w:type="dxa"/>
-          </w:tcPr>
-          <w:p>
-            <w:pPr>
-              <w:rPr>
-                <w:b/>
-              </w:rPr>
-            </w:pPr>
-            <w:r>
-              <w:rPr>
-                <w:b/>
-              </w:rPr>
-              <w:t>Miten selviytyä riskin toteutuessa</w:t>
-            </w:r>
-          </w:p>
-        </w:tc>
-      </w:tr>
-      <w:tr>
-        <w:tc>
-          <w:tcPr>
-            <w:tcW w:w="1375" w:type="dxa"/>
-          </w:tcPr>
-          <w:p>
-            <w:r>
-              <w:t>Tiedostojen häviäminen</w:t>
-            </w:r>
-          </w:p>
-        </w:tc>
-        <w:tc>
-          <w:tcPr>
-            <w:tcW w:w="812" w:type="dxa"/>
-          </w:tcPr>
-          <w:p>
-            <w:r>
-              <w:t>5</w:t>
-            </w:r>
-          </w:p>
-        </w:tc>
-        <w:tc>
-          <w:tcPr>
-            <w:tcW w:w="850" w:type="dxa"/>
-          </w:tcPr>
-          <w:p>
-            <w:r>
-              <w:t>2</w:t>
-            </w:r>
-          </w:p>
-        </w:tc>
-        <w:tc>
-          <w:tcPr>
-            <w:tcW w:w="1560" w:type="dxa"/>
-          </w:tcPr>
-          <w:p>
-            <w:r>
-              <w:t>Tiedostoja puuttuu.</w:t>
-            </w:r>
-          </w:p>
-        </w:tc>
-        <w:tc>
-          <w:tcPr>
-            <w:tcW w:w="2268" w:type="dxa"/>
-          </w:tcPr>
-          <w:p>
-            <w:r>
-              <w:t>Hyvällä varmuuskopioinnilla</w:t>
-            </w:r>
-          </w:p>
-        </w:tc>
-        <w:tc>
-          <w:tcPr>
-            <w:tcW w:w="2693" w:type="dxa"/>
-          </w:tcPr>
-          <w:p>
-            <w:r>
-              <w:t>Tehdään kadonneet tiedostot uudelleen</w:t>
-            </w:r>
-          </w:p>
-        </w:tc>
-      </w:tr>
-      <w:tr>
-        <w:tc>
-          <w:tcPr>
-            <w:tcW w:w="1375" w:type="dxa"/>
-          </w:tcPr>
-          <w:p>
-            <w:r>
-              <w:t>Laitteen hajoaminen</w:t>
-            </w:r>
-          </w:p>
-        </w:tc>
-        <w:tc>
-          <w:tcPr>
-            <w:tcW w:w="812" w:type="dxa"/>
-          </w:tcPr>
-          <w:p>
-            <w:r>
-              <w:t>5</w:t>
-            </w:r>
-          </w:p>
-        </w:tc>
-        <w:tc>
-          <w:tcPr>
-            <w:tcW w:w="850" w:type="dxa"/>
-          </w:tcPr>
-          <w:p>
-            <w:r>
-              <w:t>2</w:t>
-            </w:r>
-          </w:p>
-        </w:tc>
-        <w:tc>
-          <w:tcPr>
-            <w:tcW w:w="1560" w:type="dxa"/>
-          </w:tcPr>
-          <w:p>
-            <w:r>
-              <w:t>Projekti viivästyy, kun ei ole laitetta millä tehdä.</w:t>
-            </w:r>
-          </w:p>
-        </w:tc>
-        <w:tc>
-          <w:tcPr>
-            <w:tcW w:w="2268" w:type="dxa"/>
-          </w:tcPr>
-          <w:p/>
-        </w:tc>
-        <w:tc>
-          <w:tcPr>
-            <w:tcW w:w="2693" w:type="dxa"/>
-          </w:tcPr>
-          <w:p>
-            <w:r>
-              <w:t>Koitetaan saada toinen laite, jolla töitä voidaan jatkaa</w:t>
-            </w:r>
-          </w:p>
-        </w:tc>
-      </w:tr>
-    </w:tbl>
-    <w:p>
-      <w:pPr>
-        <w:ind w:left="360"/>
-      </w:pPr>
-    </w:p>
-    <w:p>
-      <w:pPr>
-        <w:pStyle w:val="Heading2"/>
-        <w:numPr>
-          <w:ilvl w:val="1"/>
-          <w:numId w:val="1"/>
-        </w:numPr>
-      </w:pPr>
-      <w:bookmarkStart w:id="18" w:name="_Toc536099978"/>
-      <w:r>
-        <w:t>Hallintaan liittyvät riskit</w:t>
       </w:r>
       <w:bookmarkEnd w:id="18"/>
     </w:p>
@@ -4380,7 +4140,7 @@
           </w:tcPr>
           <w:p>
             <w:r>
-              <w:t>Työmäärä ylittyy arvioidusta</w:t>
+              <w:t>Tiedostojen häviäminen</w:t>
             </w:r>
           </w:p>
         </w:tc>
@@ -4390,17 +4150,79 @@
           </w:tcPr>
           <w:p>
             <w:r>
+              <w:t>5</w:t>
+            </w:r>
+          </w:p>
+        </w:tc>
+        <w:tc>
+          <w:tcPr>
+            <w:tcW w:w="850" w:type="dxa"/>
+          </w:tcPr>
+          <w:p>
+            <w:r>
               <w:t>2</w:t>
             </w:r>
           </w:p>
         </w:tc>
         <w:tc>
           <w:tcPr>
+            <w:tcW w:w="1560" w:type="dxa"/>
+          </w:tcPr>
+          <w:p>
+            <w:r>
+              <w:t>Tiedostoja puuttuu.</w:t>
+            </w:r>
+          </w:p>
+        </w:tc>
+        <w:tc>
+          <w:tcPr>
+            <w:tcW w:w="2268" w:type="dxa"/>
+          </w:tcPr>
+          <w:p>
+            <w:r>
+              <w:t>Hyvällä varmuuskopioinnilla</w:t>
+            </w:r>
+          </w:p>
+        </w:tc>
+        <w:tc>
+          <w:tcPr>
+            <w:tcW w:w="2693" w:type="dxa"/>
+          </w:tcPr>
+          <w:p>
+            <w:r>
+              <w:t>Tehdään kadonneet tiedostot uudelleen</w:t>
+            </w:r>
+          </w:p>
+        </w:tc>
+      </w:tr>
+      <w:tr>
+        <w:tc>
+          <w:tcPr>
+            <w:tcW w:w="1375" w:type="dxa"/>
+          </w:tcPr>
+          <w:p>
+            <w:r>
+              <w:t>Laitteen hajoaminen</w:t>
+            </w:r>
+          </w:p>
+        </w:tc>
+        <w:tc>
+          <w:tcPr>
+            <w:tcW w:w="812" w:type="dxa"/>
+          </w:tcPr>
+          <w:p>
+            <w:r>
+              <w:t>5</w:t>
+            </w:r>
+          </w:p>
+        </w:tc>
+        <w:tc>
+          <w:tcPr>
             <w:tcW w:w="850" w:type="dxa"/>
           </w:tcPr>
           <w:p>
             <w:r>
-              <w:t>4</w:t>
+              <w:t>2</w:t>
             </w:r>
           </w:p>
         </w:tc>
@@ -4410,7 +4232,7 @@
           </w:tcPr>
           <w:p>
             <w:r>
-              <w:t>Myöhästyminen annetuista aikatauluista</w:t>
+              <w:t>Projekti viivästyy, kun ei ole laitetta millä tehdä.</w:t>
             </w:r>
           </w:p>
         </w:tc>
@@ -4418,25 +4240,25 @@
           <w:tcPr>
             <w:tcW w:w="2268" w:type="dxa"/>
           </w:tcPr>
+          <w:p/>
+        </w:tc>
+        <w:tc>
+          <w:tcPr>
+            <w:tcW w:w="2693" w:type="dxa"/>
+          </w:tcPr>
           <w:p>
             <w:r>
-              <w:t>Aikataulun tehokkaalla seuraamisella</w:t>
-            </w:r>
-          </w:p>
-        </w:tc>
-        <w:tc>
-          <w:tcPr>
-            <w:tcW w:w="2693" w:type="dxa"/>
-          </w:tcPr>
-          <w:p>
-            <w:r>
-              <w:t>Tekee ylitöitä ettei yhden myöhästymisen takia, koko projekti myöhästy</w:t>
+              <w:t>Koitetaan saada toinen laite, jolla töitä voidaan jatkaa</w:t>
             </w:r>
           </w:p>
         </w:tc>
       </w:tr>
     </w:tbl>
-    <w:p/>
+    <w:p>
+      <w:pPr>
+        <w:ind w:left="360"/>
+      </w:pPr>
+    </w:p>
     <w:p>
       <w:pPr>
         <w:pStyle w:val="Heading2"/>
@@ -4445,11 +4267,215 @@
           <w:numId w:val="1"/>
         </w:numPr>
       </w:pPr>
-      <w:bookmarkStart w:id="19" w:name="_Toc536099979"/>
+      <w:bookmarkStart w:id="19" w:name="_Toc536099978"/>
+      <w:r>
+        <w:t>Hallintaan liittyvät riskit</w:t>
+      </w:r>
+      <w:bookmarkEnd w:id="19"/>
+    </w:p>
+    <w:tbl>
+      <w:tblPr>
+        <w:tblStyle w:val="TableGrid"/>
+        <w:tblW w:w="9558" w:type="dxa"/>
+        <w:tblInd w:w="360" w:type="dxa"/>
+        <w:tblLayout w:type="fixed"/>
+        <w:tblLook w:val="04A0" w:firstRow="1" w:lastRow="0" w:firstColumn="1" w:lastColumn="0" w:noHBand="0" w:noVBand="1"/>
+      </w:tblPr>
+      <w:tblGrid>
+        <w:gridCol w:w="1375"/>
+        <w:gridCol w:w="812"/>
+        <w:gridCol w:w="850"/>
+        <w:gridCol w:w="1560"/>
+        <w:gridCol w:w="2268"/>
+        <w:gridCol w:w="2693"/>
+      </w:tblGrid>
+      <w:tr>
+        <w:tc>
+          <w:tcPr>
+            <w:tcW w:w="1375" w:type="dxa"/>
+          </w:tcPr>
+          <w:p>
+            <w:pPr>
+              <w:rPr>
+                <w:b/>
+              </w:rPr>
+            </w:pPr>
+            <w:r>
+              <w:rPr>
+                <w:b/>
+              </w:rPr>
+              <w:t>Riski</w:t>
+            </w:r>
+          </w:p>
+        </w:tc>
+        <w:tc>
+          <w:tcPr>
+            <w:tcW w:w="812" w:type="dxa"/>
+          </w:tcPr>
+          <w:p>
+            <w:pPr>
+              <w:rPr>
+                <w:b/>
+              </w:rPr>
+            </w:pPr>
+            <w:r>
+              <w:rPr>
+                <w:b/>
+              </w:rPr>
+              <w:t>Vakavuus</w:t>
+            </w:r>
+          </w:p>
+        </w:tc>
+        <w:tc>
+          <w:tcPr>
+            <w:tcW w:w="850" w:type="dxa"/>
+          </w:tcPr>
+          <w:p>
+            <w:pPr>
+              <w:rPr>
+                <w:b/>
+              </w:rPr>
+            </w:pPr>
+            <w:r>
+              <w:rPr>
+                <w:b/>
+              </w:rPr>
+              <w:t>Todennäköisyys</w:t>
+            </w:r>
+          </w:p>
+        </w:tc>
+        <w:tc>
+          <w:tcPr>
+            <w:tcW w:w="1560" w:type="dxa"/>
+          </w:tcPr>
+          <w:p>
+            <w:pPr>
+              <w:rPr>
+                <w:b/>
+              </w:rPr>
+            </w:pPr>
+            <w:r>
+              <w:rPr>
+                <w:b/>
+              </w:rPr>
+              <w:t>Ensioire</w:t>
+            </w:r>
+          </w:p>
+        </w:tc>
+        <w:tc>
+          <w:tcPr>
+            <w:tcW w:w="2268" w:type="dxa"/>
+          </w:tcPr>
+          <w:p>
+            <w:pPr>
+              <w:rPr>
+                <w:b/>
+              </w:rPr>
+            </w:pPr>
+            <w:r>
+              <w:rPr>
+                <w:b/>
+              </w:rPr>
+              <w:t>Miten välttää</w:t>
+            </w:r>
+          </w:p>
+        </w:tc>
+        <w:tc>
+          <w:tcPr>
+            <w:tcW w:w="2693" w:type="dxa"/>
+          </w:tcPr>
+          <w:p>
+            <w:pPr>
+              <w:rPr>
+                <w:b/>
+              </w:rPr>
+            </w:pPr>
+            <w:r>
+              <w:rPr>
+                <w:b/>
+              </w:rPr>
+              <w:t>Miten selviytyä riskin toteutuessa</w:t>
+            </w:r>
+          </w:p>
+        </w:tc>
+      </w:tr>
+      <w:tr>
+        <w:tc>
+          <w:tcPr>
+            <w:tcW w:w="1375" w:type="dxa"/>
+          </w:tcPr>
+          <w:p>
+            <w:r>
+              <w:t>Työmäärä ylittyy arvioidusta</w:t>
+            </w:r>
+          </w:p>
+        </w:tc>
+        <w:tc>
+          <w:tcPr>
+            <w:tcW w:w="812" w:type="dxa"/>
+          </w:tcPr>
+          <w:p>
+            <w:r>
+              <w:t>2</w:t>
+            </w:r>
+          </w:p>
+        </w:tc>
+        <w:tc>
+          <w:tcPr>
+            <w:tcW w:w="850" w:type="dxa"/>
+          </w:tcPr>
+          <w:p>
+            <w:r>
+              <w:t>4</w:t>
+            </w:r>
+          </w:p>
+        </w:tc>
+        <w:tc>
+          <w:tcPr>
+            <w:tcW w:w="1560" w:type="dxa"/>
+          </w:tcPr>
+          <w:p>
+            <w:r>
+              <w:t>Myöhästyminen annetuista aikatauluista</w:t>
+            </w:r>
+          </w:p>
+        </w:tc>
+        <w:tc>
+          <w:tcPr>
+            <w:tcW w:w="2268" w:type="dxa"/>
+          </w:tcPr>
+          <w:p>
+            <w:r>
+              <w:t>Aikataulun tehokkaalla seuraamisella</w:t>
+            </w:r>
+          </w:p>
+        </w:tc>
+        <w:tc>
+          <w:tcPr>
+            <w:tcW w:w="2693" w:type="dxa"/>
+          </w:tcPr>
+          <w:p>
+            <w:r>
+              <w:t>Tekee ylitöitä ettei yhden myöhästymisen takia, koko projekti myöhästy</w:t>
+            </w:r>
+          </w:p>
+        </w:tc>
+      </w:tr>
+    </w:tbl>
+    <w:p/>
+    <w:p>
+      <w:pPr>
+        <w:pStyle w:val="Heading2"/>
+        <w:numPr>
+          <w:ilvl w:val="1"/>
+          <w:numId w:val="1"/>
+        </w:numPr>
+      </w:pPr>
+      <w:bookmarkStart w:id="20" w:name="_Toc536099979"/>
       <w:r>
         <w:t>Keskeyttäminen</w:t>
       </w:r>
-      <w:bookmarkEnd w:id="19"/>
+      <w:bookmarkEnd w:id="20"/>
     </w:p>
     <w:p>
       <w:pPr>
@@ -4467,12 +4493,11 @@
           <w:numId w:val="1"/>
         </w:numPr>
       </w:pPr>
-      <w:bookmarkStart w:id="20" w:name="_Toc536099980"/>
-      <w:r>
-        <w:lastRenderedPageBreak/>
+      <w:bookmarkStart w:id="21" w:name="_Toc536099980"/>
+      <w:r>
         <w:t>Laatu</w:t>
       </w:r>
-      <w:bookmarkEnd w:id="20"/>
+      <w:bookmarkEnd w:id="21"/>
     </w:p>
     <w:p>
       <w:pPr>
@@ -4493,6 +4518,7 @@
         <w:ind w:left="360"/>
       </w:pPr>
       <w:r>
+        <w:lastRenderedPageBreak/>
         <w:t>Dokumenttien laatua valvotaan ensin lukemalla ne läpi, jonka jälkeen dokumentit vielä hyväksytetään johtoryhmällä.</w:t>
       </w:r>
     </w:p>
@@ -4504,21 +4530,24 @@
           <w:numId w:val="1"/>
         </w:numPr>
       </w:pPr>
-      <w:bookmarkStart w:id="21" w:name="_Toc536099981"/>
+      <w:bookmarkStart w:id="22" w:name="_Toc536099981"/>
       <w:r>
         <w:t>Liitteet</w:t>
       </w:r>
-      <w:bookmarkEnd w:id="21"/>
+      <w:bookmarkEnd w:id="22"/>
     </w:p>
     <w:p>
       <w:pPr>
         <w:ind w:left="360"/>
       </w:pPr>
-      <w:r>
-        <w:t>Gant-kaavio</w:t>
-      </w:r>
-      <w:bookmarkStart w:id="22" w:name="_GoBack"/>
-      <w:bookmarkEnd w:id="22"/>
+      <w:proofErr w:type="spellStart"/>
+      <w:r>
+        <w:t>Gant</w:t>
+      </w:r>
+      <w:proofErr w:type="spellEnd"/>
+      <w:r>
+        <w:t>-kaavio</w:t>
+      </w:r>
     </w:p>
     <w:p>
       <w:pPr>
@@ -4637,7 +4666,7 @@
       <w:rPr>
         <w:noProof/>
       </w:rPr>
-      <w:t>7</w:t>
+      <w:t>5</w:t>
     </w:r>
     <w:r>
       <w:rPr>
@@ -5669,6 +5698,36 @@
     <w:basedOn w:val="DefaultParagraphFont"/>
     <w:rsid w:val="00177073"/>
   </w:style>
+  <w:style w:type="paragraph" w:styleId="BalloonText">
+    <w:name w:val="Balloon Text"/>
+    <w:basedOn w:val="Normal"/>
+    <w:link w:val="BalloonTextChar"/>
+    <w:uiPriority w:val="99"/>
+    <w:semiHidden/>
+    <w:unhideWhenUsed/>
+    <w:rsid w:val="00834C2D"/>
+    <w:pPr>
+      <w:spacing w:after="0" w:line="240" w:lineRule="auto"/>
+    </w:pPr>
+    <w:rPr>
+      <w:rFonts w:ascii="Segoe UI" w:hAnsi="Segoe UI" w:cs="Segoe UI"/>
+      <w:sz w:val="18"/>
+      <w:szCs w:val="18"/>
+    </w:rPr>
+  </w:style>
+  <w:style w:type="character" w:customStyle="1" w:styleId="BalloonTextChar">
+    <w:name w:val="Balloon Text Char"/>
+    <w:basedOn w:val="DefaultParagraphFont"/>
+    <w:link w:val="BalloonText"/>
+    <w:uiPriority w:val="99"/>
+    <w:semiHidden/>
+    <w:rsid w:val="00834C2D"/>
+    <w:rPr>
+      <w:rFonts w:ascii="Segoe UI" w:hAnsi="Segoe UI" w:cs="Segoe UI"/>
+      <w:sz w:val="18"/>
+      <w:szCs w:val="18"/>
+    </w:rPr>
+  </w:style>
 </w:styles>
 </file>
 
@@ -5787,6 +5846,13 @@
     <w:pitch w:val="variable"/>
     <w:sig w:usb0="E0002AFF" w:usb1="C000247B" w:usb2="00000009" w:usb3="00000000" w:csb0="000001FF" w:csb1="00000000"/>
   </w:font>
+  <w:font w:name="Segoe UI">
+    <w:panose1 w:val="020B0502040204020203"/>
+    <w:charset w:val="00"/>
+    <w:family w:val="swiss"/>
+    <w:pitch w:val="variable"/>
+    <w:sig w:usb0="E4002EFF" w:usb1="C000E47F" w:usb2="00000009" w:usb3="00000000" w:csb0="000001FF" w:csb1="00000000"/>
+  </w:font>
 </w:fonts>
 </file>
 
@@ -5807,6 +5873,7 @@
   <w:rsids>
     <w:rsidRoot w:val="007C0962"/>
     <w:rsid w:val="007C0962"/>
+    <w:rsid w:val="00A566AE"/>
     <w:rsid w:val="00C42AAE"/>
     <w:rsid w:val="00EF29DC"/>
   </w:rsids>
@@ -6555,7 +6622,7 @@
 </file>
 
 <file path=customXml/itemProps2.xml><?xml version="1.0" encoding="utf-8"?>
-<ds:datastoreItem xmlns:ds="http://schemas.openxmlformats.org/officeDocument/2006/customXml" ds:itemID="{13002540-01E5-4B23-95DC-3CDEDBA4AE72}">
+<ds:datastoreItem xmlns:ds="http://schemas.openxmlformats.org/officeDocument/2006/customXml" ds:itemID="{33B1FB63-0D52-414F-B708-9C736659A0C6}">
   <ds:schemaRefs>
     <ds:schemaRef ds:uri="http://schemas.openxmlformats.org/officeDocument/2006/bibliography"/>
   </ds:schemaRefs>

</xml_diff>